<commit_message>
changed readdit to sql implementation
</commit_message>
<xml_diff>
--- a/dist/Resume.docx
+++ b/dist/Resume.docx
@@ -11,7 +11,7 @@
           <w:szCs w:val="58"/>
         </w:rPr>
       </w:pPr>
-      <w:bookmarkStart w:colFirst="0" w:colLast="0" w:name="_76rbrot709m0" w:id="0"/>
+      <w:bookmarkStart w:colFirst="0" w:colLast="0" w:name="_gjdgxs" w:id="0"/>
       <w:bookmarkEnd w:id="0"/>
       <w:r>
         <w:rPr>
@@ -33,7 +33,7 @@
           <w:szCs w:val="21"/>
         </w:rPr>
       </w:pPr>
-      <w:bookmarkStart w:colFirst="0" w:colLast="0" w:name="_yrgrlyltn90p" w:id="1"/>
+      <w:bookmarkStart w:colFirst="0" w:colLast="0" w:name="_30j0zll" w:id="1"/>
       <w:bookmarkEnd w:id="1"/>
       <w:hyperlink r:id="rId6">
         <w:r>
@@ -56,7 +56,7 @@
           <w:szCs w:val="21"/>
           <w:rtl w:val="0"/>
         </w:rPr>
-        <w:t xml:space="preserve"> | https://portfolio-ajl0023.vercel.app/</w:t>
+        <w:t xml:space="preserve"> | https://portfolio-tawny-tau.vercel.app/</w:t>
       </w:r>
     </w:p>
     <w:p>
@@ -68,7 +68,7 @@
           <w:rFonts w:ascii="Roboto" w:cs="Roboto" w:eastAsia="Roboto" w:hAnsi="Roboto"/>
         </w:rPr>
       </w:pPr>
-      <w:bookmarkStart w:colFirst="0" w:colLast="0" w:name="_dxi0k3sx3tb0" w:id="2"/>
+      <w:bookmarkStart w:colFirst="0" w:colLast="0" w:name="_1fob9te" w:id="2"/>
       <w:bookmarkEnd w:id="2"/>
       <w:r>
         <w:rPr>
@@ -76,12 +76,6 @@
           <w:rtl w:val="0"/>
         </w:rPr>
         <w:br w:type="textWrapping"/>
-      </w:r>
-      <w:r>
-        <w:rPr>
-          <w:rFonts w:ascii="Roboto" w:cs="Roboto" w:eastAsia="Roboto" w:hAnsi="Roboto"/>
-          <w:rtl w:val="0"/>
-        </w:rPr>
         <w:t xml:space="preserve">SKILLS</w:t>
       </w:r>
       <w:r>
@@ -165,16 +159,7 @@
           <w:color w:val="000000"/>
           <w:rtl w:val="0"/>
         </w:rPr>
-        <w:t xml:space="preserve">Nodejs</w:t>
-      </w:r>
-      <w:r>
-        <w:rPr>
-          <w:rFonts w:ascii="Roboto" w:cs="Roboto" w:eastAsia="Roboto" w:hAnsi="Roboto"/>
-          <w:b w:val="1"/>
-          <w:color w:val="000000"/>
-          <w:rtl w:val="0"/>
-        </w:rPr>
-        <w:t xml:space="preserve">, React, Redux, REST, Git, MongoDB, MySQL</w:t>
+        <w:t xml:space="preserve">Nodejs, React, Redux, REST, Git, MongoDB, MySQL</w:t>
       </w:r>
       <w:r>
         <w:rPr>
@@ -193,12 +178,13 @@
           <w:szCs w:val="22"/>
         </w:rPr>
         <w:sectPr>
+          <w:headerReference r:id="rId7" w:type="default"/>
           <w:pgSz w:h="15840" w:w="12240" w:orient="portrait"/>
           <w:pgMar w:bottom="863.9999999999999" w:top="576" w:left="863.9999999999999" w:right="863.9999999999999" w:header="0" w:footer="720"/>
           <w:pgNumType w:start="1"/>
         </w:sectPr>
       </w:pPr>
-      <w:bookmarkStart w:colFirst="0" w:colLast="0" w:name="_sg972g2azprz" w:id="3"/>
+      <w:bookmarkStart w:colFirst="0" w:colLast="0" w:name="_3znysh7" w:id="3"/>
       <w:bookmarkEnd w:id="3"/>
       <w:r>
         <w:rPr>
@@ -237,160 +223,6 @@
           <w:rtl w:val="0"/>
         </w:rPr>
         <w:t xml:space="preserve">Better Playlists</w:t>
-      </w:r>
-      <w:r>
-        <w:rPr>
-          <w:rFonts w:ascii="Roboto" w:cs="Roboto" w:eastAsia="Roboto" w:hAnsi="Roboto"/>
-          <w:rtl w:val="0"/>
-        </w:rPr>
-        <w:t xml:space="preserve"> — </w:t>
-      </w:r>
-      <w:hyperlink r:id="rId7">
-        <w:r>
-          <w:rPr>
-            <w:rFonts w:ascii="Roboto" w:cs="Roboto" w:eastAsia="Roboto" w:hAnsi="Roboto"/>
-            <w:color w:val="1155cc"/>
-            <w:u w:val="single"/>
-            <w:rtl w:val="0"/>
-          </w:rPr>
-          <w:t xml:space="preserve">Github</w:t>
-        </w:r>
-      </w:hyperlink>
-      <w:r>
-        <w:rPr>
-          <w:rFonts w:ascii="Roboto" w:cs="Roboto" w:eastAsia="Roboto" w:hAnsi="Roboto"/>
-          <w:b w:val="1"/>
-          <w:color w:val="000000"/>
-          <w:rtl w:val="0"/>
-        </w:rPr>
-        <w:t xml:space="preserve"> </w:t>
-      </w:r>
-    </w:p>
-    <w:p>
-      <w:pPr>
-        <w:spacing w:before="0" w:line="360" w:lineRule="auto"/>
-        <w:jc w:val="right"/>
-        <w:rPr>
-          <w:rFonts w:ascii="Roboto" w:cs="Roboto" w:eastAsia="Roboto" w:hAnsi="Roboto"/>
-        </w:rPr>
-        <w:sectPr>
-          <w:type w:val="continuous"/>
-          <w:pgSz w:h="15840" w:w="12240" w:orient="portrait"/>
-          <w:pgMar w:bottom="863.9999999999999" w:top="576" w:left="863.9999999999999" w:right="863.9999999999999" w:header="0" w:footer="720"/>
-          <w:cols w:equalWidth="0" w:num="2">
-            <w:col w:space="720" w:w="4895.9800000000005"/>
-            <w:col w:space="0" w:w="4895.9800000000005"/>
-          </w:cols>
-        </w:sectPr>
-      </w:pPr>
-      <w:r>
-        <w:rPr>
-          <w:rFonts w:ascii="Roboto" w:cs="Roboto" w:eastAsia="Roboto" w:hAnsi="Roboto"/>
-          <w:b w:val="1"/>
-          <w:color w:val="000000"/>
-          <w:rtl w:val="0"/>
-        </w:rPr>
-        <w:t xml:space="preserve">HTML, CSS, JS, React, Nodejs, Redux, MongoDB</w:t>
-      </w:r>
-      <w:r>
-        <w:rPr>
-          <w:rtl w:val="0"/>
-        </w:rPr>
-      </w:r>
-    </w:p>
-    <w:p>
-      <w:pPr>
-        <w:numPr>
-          <w:ilvl w:val="0"/>
-          <w:numId w:val="2"/>
-        </w:numPr>
-        <w:spacing w:after="0" w:afterAutospacing="0" w:before="0" w:lineRule="auto"/>
-        <w:ind w:left="360" w:hanging="360"/>
-        <w:rPr>
-          <w:rFonts w:ascii="Roboto" w:cs="Roboto" w:eastAsia="Roboto" w:hAnsi="Roboto"/>
-          <w:color w:val="000000"/>
-          <w:u w:val="none"/>
-        </w:rPr>
-      </w:pPr>
-      <w:r>
-        <w:rPr>
-          <w:rFonts w:ascii="Roboto" w:cs="Roboto" w:eastAsia="Roboto" w:hAnsi="Roboto"/>
-          <w:color w:val="000000"/>
-          <w:rtl w:val="0"/>
-        </w:rPr>
-        <w:t xml:space="preserve">Built a user interface that allows users to quickly navigate, search for, and modify tracks in their Spotify  playlists.</w:t>
-      </w:r>
-    </w:p>
-    <w:p>
-      <w:pPr>
-        <w:numPr>
-          <w:ilvl w:val="0"/>
-          <w:numId w:val="2"/>
-        </w:numPr>
-        <w:spacing w:after="0" w:afterAutospacing="0" w:before="0" w:lineRule="auto"/>
-        <w:ind w:left="360" w:hanging="360"/>
-        <w:rPr>
-          <w:rFonts w:ascii="Roboto" w:cs="Roboto" w:eastAsia="Roboto" w:hAnsi="Roboto"/>
-          <w:color w:val="000000"/>
-          <w:u w:val="none"/>
-        </w:rPr>
-      </w:pPr>
-      <w:r>
-        <w:rPr>
-          <w:rFonts w:ascii="Roboto" w:cs="Roboto" w:eastAsia="Roboto" w:hAnsi="Roboto"/>
-          <w:color w:val="000000"/>
-          <w:rtl w:val="0"/>
-        </w:rPr>
-        <w:t xml:space="preserve">Developed a feature that Spotify lacked which brought the option of grouping selections, instead of having the user individually select a track in their playlist and then choose what to do with it after.</w:t>
-      </w:r>
-    </w:p>
-    <w:p>
-      <w:pPr>
-        <w:numPr>
-          <w:ilvl w:val="0"/>
-          <w:numId w:val="2"/>
-        </w:numPr>
-        <w:spacing w:after="200" w:before="0" w:lineRule="auto"/>
-        <w:ind w:left="360" w:hanging="360"/>
-        <w:rPr>
-          <w:rFonts w:ascii="Roboto" w:cs="Roboto" w:eastAsia="Roboto" w:hAnsi="Roboto"/>
-          <w:color w:val="000000"/>
-          <w:u w:val="none"/>
-        </w:rPr>
-        <w:sectPr>
-          <w:type w:val="continuous"/>
-          <w:pgSz w:h="15840" w:w="12240" w:orient="portrait"/>
-          <w:pgMar w:bottom="863.9999999999999" w:top="576" w:left="863.9999999999999" w:right="863.9999999999999" w:header="0" w:footer="720"/>
-        </w:sectPr>
-      </w:pPr>
-      <w:r>
-        <w:rPr>
-          <w:rFonts w:ascii="Roboto" w:cs="Roboto" w:eastAsia="Roboto" w:hAnsi="Roboto"/>
-          <w:color w:val="000000"/>
-          <w:rtl w:val="0"/>
-        </w:rPr>
-        <w:t xml:space="preserve">Used Jest and the React Testing Library to write thorough and maintainable end-to-end tests for each major component in the application. </w:t>
-      </w:r>
-    </w:p>
-    <w:p>
-      <w:pPr>
-        <w:spacing w:before="0" w:line="360" w:lineRule="auto"/>
-        <w:rPr>
-          <w:rFonts w:ascii="Roboto" w:cs="Roboto" w:eastAsia="Roboto" w:hAnsi="Roboto"/>
-          <w:b w:val="1"/>
-          <w:color w:val="000000"/>
-        </w:rPr>
-      </w:pPr>
-      <w:r>
-        <w:rPr>
-          <w:rFonts w:ascii="Roboto" w:cs="Roboto" w:eastAsia="Roboto" w:hAnsi="Roboto"/>
-          <w:b w:val="1"/>
-          <w:color w:val="000000"/>
-          <w:sz w:val="22"/>
-          <w:szCs w:val="22"/>
-          <w:rtl w:val="0"/>
-        </w:rPr>
-        <w:t xml:space="preserve">Readdit</w:t>
       </w:r>
       <w:r>
         <w:rPr>
@@ -426,15 +258,14 @@
         <w:jc w:val="right"/>
         <w:rPr>
           <w:rFonts w:ascii="Roboto" w:cs="Roboto" w:eastAsia="Roboto" w:hAnsi="Roboto"/>
-          <w:color w:val="000000"/>
         </w:rPr>
         <w:sectPr>
           <w:type w:val="continuous"/>
           <w:pgSz w:h="15840" w:w="12240" w:orient="portrait"/>
           <w:pgMar w:bottom="863.9999999999999" w:top="576" w:left="863.9999999999999" w:right="863.9999999999999" w:header="0" w:footer="720"/>
-          <w:cols w:equalWidth="0" w:num="2" w:sep="1">
-            <w:col w:space="0" w:w="5255.98"/>
-            <w:col w:space="0" w:w="5255.98"/>
+          <w:cols w:equalWidth="0" w:num="2">
+            <w:col w:space="720" w:w="4895.999999999999"/>
+            <w:col w:space="0" w:w="4895.999999999999"/>
           </w:cols>
         </w:sectPr>
       </w:pPr>
@@ -445,7 +276,7 @@
           <w:color w:val="000000"/>
           <w:rtl w:val="0"/>
         </w:rPr>
-        <w:t xml:space="preserve">HTML, CSS, JS, React, Nodejs, Redux, MongoDB, MySQL</w:t>
+        <w:t xml:space="preserve">HTML, CSS, JS, React, Nodejs, Redux, MongoDB</w:t>
       </w:r>
       <w:r>
         <w:rPr>
@@ -457,23 +288,54 @@
       <w:pPr>
         <w:numPr>
           <w:ilvl w:val="0"/>
-          <w:numId w:val="1"/>
+          <w:numId w:val="2"/>
         </w:numPr>
-        <w:spacing w:after="0" w:afterAutospacing="0" w:before="0" w:lineRule="auto"/>
-        <w:ind w:left="360" w:right="302.4" w:hanging="360"/>
-        <w:rPr>
-          <w:rFonts w:ascii="Roboto" w:cs="Roboto" w:eastAsia="Roboto" w:hAnsi="Roboto"/>
-          <w:color w:val="000000"/>
-          <w:u w:val="none"/>
-        </w:rPr>
-      </w:pPr>
-      <w:r>
-        <w:rPr>
-          <w:rFonts w:ascii="Roboto" w:cs="Roboto" w:eastAsia="Roboto" w:hAnsi="Roboto"/>
-          <w:color w:val="000000"/>
-          <w:rtl w:val="0"/>
-        </w:rPr>
-        <w:t xml:space="preserve">Single handedly engineered a full stack application using a combination of React, Node Js, Redux, Express as well as implemented a JWT based authentication system.  </w:t>
+        <w:spacing w:after="0" w:before="0" w:lineRule="auto"/>
+        <w:ind w:left="360" w:hanging="360"/>
+        <w:rPr>
+          <w:rFonts w:ascii="Roboto" w:cs="Roboto" w:eastAsia="Roboto" w:hAnsi="Roboto"/>
+          <w:color w:val="000000"/>
+        </w:rPr>
+      </w:pPr>
+      <w:r>
+        <w:rPr>
+          <w:rFonts w:ascii="Roboto" w:cs="Roboto" w:eastAsia="Roboto" w:hAnsi="Roboto"/>
+          <w:color w:val="000000"/>
+          <w:rtl w:val="0"/>
+        </w:rPr>
+        <w:t xml:space="preserve">Built a user interface that allows users to quickly navigate, search for, and modify tracks in their Spotify  playlists.</w:t>
+      </w:r>
+      <w:r>
+        <w:rPr>
+          <w:rtl w:val="0"/>
+        </w:rPr>
+      </w:r>
+    </w:p>
+    <w:p>
+      <w:pPr>
+        <w:numPr>
+          <w:ilvl w:val="0"/>
+          <w:numId w:val="2"/>
+        </w:numPr>
+        <w:spacing w:after="0" w:before="0" w:lineRule="auto"/>
+        <w:ind w:left="360" w:hanging="360"/>
+        <w:rPr>
+          <w:rFonts w:ascii="Roboto" w:cs="Roboto" w:eastAsia="Roboto" w:hAnsi="Roboto"/>
+          <w:color w:val="000000"/>
+        </w:rPr>
+      </w:pPr>
+      <w:r>
+        <w:rPr>
+          <w:rFonts w:ascii="Roboto" w:cs="Roboto" w:eastAsia="Roboto" w:hAnsi="Roboto"/>
+          <w:color w:val="000000"/>
+          <w:rtl w:val="0"/>
+        </w:rPr>
+        <w:t xml:space="preserve">Developed a feature that Spotify lacked which brought the option of grouping selections, instead of having the user individually select a track in their playlist and then choose what to do with it after.</w:t>
+      </w:r>
+      <w:r>
+        <w:rPr>
+          <w:rtl w:val="0"/>
+        </w:rPr>
       </w:r>
     </w:p>
     <w:p>
@@ -483,7 +345,7 @@
           <w:numId w:val="2"/>
         </w:numPr>
         <w:spacing w:after="200" w:before="0" w:lineRule="auto"/>
-        <w:ind w:left="360"/>
+        <w:ind w:left="360" w:hanging="360"/>
         <w:rPr>
           <w:rFonts w:ascii="Roboto" w:cs="Roboto" w:eastAsia="Roboto" w:hAnsi="Roboto"/>
           <w:color w:val="000000"/>
@@ -500,7 +362,12 @@
           <w:color w:val="000000"/>
           <w:rtl w:val="0"/>
         </w:rPr>
-        <w:t xml:space="preserve">I was able to leverage Jest’s testing framework resulting in reliability and efficiency throughout the development process.</w:t>
+        <w:t xml:space="preserve">Used Jest and the React Testing Library to write thorough and maintainable end-to-end tests for each major component in the application. </w:t>
+      </w:r>
+      <w:r>
+        <w:rPr>
+          <w:rtl w:val="0"/>
+        </w:rPr>
       </w:r>
     </w:p>
     <w:p>
@@ -508,6 +375,8 @@
         <w:spacing w:before="0" w:line="360" w:lineRule="auto"/>
         <w:rPr>
           <w:rFonts w:ascii="Roboto" w:cs="Roboto" w:eastAsia="Roboto" w:hAnsi="Roboto"/>
+          <w:b w:val="1"/>
+          <w:color w:val="000000"/>
         </w:rPr>
       </w:pPr>
       <w:r>
@@ -519,14 +388,14 @@
           <w:szCs w:val="22"/>
           <w:rtl w:val="0"/>
         </w:rPr>
-        <w:t xml:space="preserve">COVID-19 Tracker</w:t>
-      </w:r>
-      <w:r>
-        <w:rPr>
-          <w:rFonts w:ascii="Roboto" w:cs="Roboto" w:eastAsia="Roboto" w:hAnsi="Roboto"/>
-          <w:rtl w:val="0"/>
-        </w:rPr>
-        <w:t xml:space="preserve">— </w:t>
+        <w:t xml:space="preserve">Readdit</w:t>
+      </w:r>
+      <w:r>
+        <w:rPr>
+          <w:rFonts w:ascii="Roboto" w:cs="Roboto" w:eastAsia="Roboto" w:hAnsi="Roboto"/>
+          <w:rtl w:val="0"/>
+        </w:rPr>
+        <w:t xml:space="preserve"> — </w:t>
       </w:r>
       <w:hyperlink r:id="rId9">
         <w:r>
@@ -541,8 +410,12 @@
       </w:hyperlink>
       <w:r>
         <w:rPr>
-          <w:rtl w:val="0"/>
-        </w:rPr>
+          <w:rFonts w:ascii="Roboto" w:cs="Roboto" w:eastAsia="Roboto" w:hAnsi="Roboto"/>
+          <w:b w:val="1"/>
+          <w:color w:val="000000"/>
+          <w:rtl w:val="0"/>
+        </w:rPr>
+        <w:t xml:space="preserve"> </w:t>
       </w:r>
     </w:p>
     <w:p>
@@ -551,14 +424,15 @@
         <w:jc w:val="right"/>
         <w:rPr>
           <w:rFonts w:ascii="Roboto" w:cs="Roboto" w:eastAsia="Roboto" w:hAnsi="Roboto"/>
+          <w:color w:val="000000"/>
         </w:rPr>
         <w:sectPr>
           <w:type w:val="continuous"/>
           <w:pgSz w:h="15840" w:w="12240" w:orient="portrait"/>
           <w:pgMar w:bottom="863.9999999999999" w:top="576" w:left="863.9999999999999" w:right="863.9999999999999" w:header="0" w:footer="720"/>
-          <w:cols w:equalWidth="0" w:num="2">
-            <w:col w:space="720" w:w="4895.9800000000005"/>
-            <w:col w:space="0" w:w="4895.9800000000005"/>
+          <w:cols w:equalWidth="0" w:num="2" w:sep="1">
+            <w:col w:space="0" w:w="5255.999999999999"/>
+            <w:col w:space="0" w:w="5255.999999999999"/>
           </w:cols>
         </w:sectPr>
       </w:pPr>
@@ -569,7 +443,34 @@
           <w:color w:val="000000"/>
           <w:rtl w:val="0"/>
         </w:rPr>
-        <w:t xml:space="preserve">HTML, CSS, JS, React, Nodejs, D3.js</w:t>
+        <w:t xml:space="preserve">HTML, CSS, JS, React, Nodejs, Redux, MongoDB, MySQL</w:t>
+      </w:r>
+      <w:r>
+        <w:rPr>
+          <w:rtl w:val="0"/>
+        </w:rPr>
+      </w:r>
+    </w:p>
+    <w:p>
+      <w:pPr>
+        <w:numPr>
+          <w:ilvl w:val="0"/>
+          <w:numId w:val="1"/>
+        </w:numPr>
+        <w:spacing w:after="0" w:before="0" w:lineRule="auto"/>
+        <w:ind w:left="360" w:right="302.4" w:hanging="360"/>
+        <w:rPr>
+          <w:rFonts w:ascii="Roboto" w:cs="Roboto" w:eastAsia="Roboto" w:hAnsi="Roboto"/>
+          <w:color w:val="000000"/>
+        </w:rPr>
+      </w:pPr>
+      <w:r>
+        <w:rPr>
+          <w:rFonts w:ascii="Roboto" w:cs="Roboto" w:eastAsia="Roboto" w:hAnsi="Roboto"/>
+          <w:color w:val="000000"/>
+          <w:rtl w:val="0"/>
+        </w:rPr>
+        <w:t xml:space="preserve">Single handedly engineered a full stack application using a combination of React, Node Js, Redux, Express as well as implemented a JWT based authentication system.  </w:t>
       </w:r>
       <w:r>
         <w:rPr>
@@ -583,8 +484,8 @@
           <w:ilvl w:val="0"/>
           <w:numId w:val="2"/>
         </w:numPr>
-        <w:spacing w:after="0" w:afterAutospacing="0" w:before="0" w:lineRule="auto"/>
-        <w:ind w:left="360"/>
+        <w:spacing w:after="200" w:before="0" w:lineRule="auto"/>
+        <w:ind w:left="360" w:hanging="360"/>
         <w:rPr>
           <w:rFonts w:ascii="Roboto" w:cs="Roboto" w:eastAsia="Roboto" w:hAnsi="Roboto"/>
           <w:color w:val="000000"/>
@@ -601,34 +502,7 @@
           <w:color w:val="000000"/>
           <w:rtl w:val="0"/>
         </w:rPr>
-        <w:t xml:space="preserve">Used d3.js to implement data visualization to show fluctuations of COVID-19 infection and vaccination rates in individual countries. </w:t>
-      </w:r>
-    </w:p>
-    <w:p>
-      <w:pPr>
-        <w:numPr>
-          <w:ilvl w:val="0"/>
-          <w:numId w:val="2"/>
-        </w:numPr>
-        <w:spacing w:after="200" w:before="0" w:lineRule="auto"/>
-        <w:ind w:left="360"/>
-        <w:rPr>
-          <w:rFonts w:ascii="Roboto" w:cs="Roboto" w:eastAsia="Roboto" w:hAnsi="Roboto"/>
-          <w:color w:val="000000"/>
-        </w:rPr>
-        <w:sectPr>
-          <w:type w:val="continuous"/>
-          <w:pgSz w:h="15840" w:w="12240" w:orient="portrait"/>
-          <w:pgMar w:bottom="863.9999999999999" w:top="576" w:left="863.9999999999999" w:right="863.9999999999999" w:header="0" w:footer="720"/>
-        </w:sectPr>
-      </w:pPr>
-      <w:r>
-        <w:rPr>
-          <w:rFonts w:ascii="Roboto" w:cs="Roboto" w:eastAsia="Roboto" w:hAnsi="Roboto"/>
-          <w:color w:val="000000"/>
-          <w:rtl w:val="0"/>
-        </w:rPr>
-        <w:t xml:space="preserve">With a React front end, I structured an informational user interface that allows users to easily navigate through a topological map to see how COVID-19 affected each country. </w:t>
+        <w:t xml:space="preserve">I was able to leverage Jest’s testing framework resulting in reliability and efficiency throughout the development process.</w:t>
       </w:r>
     </w:p>
     <w:p>
@@ -647,7 +521,7 @@
           <w:szCs w:val="22"/>
           <w:rtl w:val="0"/>
         </w:rPr>
-        <w:t xml:space="preserve">Chat Application</w:t>
+        <w:t xml:space="preserve">COVID-19 Tracker</w:t>
       </w:r>
       <w:r>
         <w:rPr>
@@ -685,8 +559,8 @@
           <w:pgSz w:h="15840" w:w="12240" w:orient="portrait"/>
           <w:pgMar w:bottom="863.9999999999999" w:top="576" w:left="863.9999999999999" w:right="863.9999999999999" w:header="0" w:footer="720"/>
           <w:cols w:equalWidth="0" w:num="2">
-            <w:col w:space="720" w:w="4895.9800000000005"/>
-            <w:col w:space="0" w:w="4895.9800000000005"/>
+            <w:col w:space="720" w:w="4895.999999999999"/>
+            <w:col w:space="0" w:w="4895.999999999999"/>
           </w:cols>
         </w:sectPr>
       </w:pPr>
@@ -697,7 +571,7 @@
           <w:color w:val="000000"/>
           <w:rtl w:val="0"/>
         </w:rPr>
-        <w:t xml:space="preserve">HTML, CSS, JS, Nodejs, React, Socket.io</w:t>
+        <w:t xml:space="preserve">HTML, CSS, JS, React, Nodejs, D3.js</w:t>
       </w:r>
       <w:r>
         <w:rPr>
@@ -711,25 +585,25 @@
           <w:ilvl w:val="0"/>
           <w:numId w:val="2"/>
         </w:numPr>
-        <w:spacing w:after="0" w:afterAutospacing="0" w:before="0" w:lineRule="auto"/>
-        <w:ind w:left="360"/>
-        <w:rPr>
-          <w:rFonts w:ascii="Roboto" w:cs="Roboto" w:eastAsia="Roboto" w:hAnsi="Roboto"/>
-          <w:color w:val="000000"/>
-        </w:rPr>
-      </w:pPr>
-      <w:r>
-        <w:rPr>
-          <w:rFonts w:ascii="Roboto" w:cs="Roboto" w:eastAsia="Roboto" w:hAnsi="Roboto"/>
-          <w:color w:val="000000"/>
-          <w:rtl w:val="0"/>
-        </w:rPr>
-        <w:t xml:space="preserve">I created an anonymous chat platform that allows users to easily connect with one another without the need of entering any form of personal information.  </w:t>
-      </w:r>
-      <w:r>
-        <w:rPr>
-          <w:rtl w:val="0"/>
-        </w:rPr>
+        <w:spacing w:after="0" w:before="0" w:lineRule="auto"/>
+        <w:ind w:left="360" w:hanging="360"/>
+        <w:rPr>
+          <w:rFonts w:ascii="Roboto" w:cs="Roboto" w:eastAsia="Roboto" w:hAnsi="Roboto"/>
+          <w:color w:val="000000"/>
+        </w:rPr>
+        <w:sectPr>
+          <w:type w:val="continuous"/>
+          <w:pgSz w:h="15840" w:w="12240" w:orient="portrait"/>
+          <w:pgMar w:bottom="863.9999999999999" w:top="576" w:left="863.9999999999999" w:right="863.9999999999999" w:header="0" w:footer="720"/>
+        </w:sectPr>
+      </w:pPr>
+      <w:r>
+        <w:rPr>
+          <w:rFonts w:ascii="Roboto" w:cs="Roboto" w:eastAsia="Roboto" w:hAnsi="Roboto"/>
+          <w:color w:val="000000"/>
+          <w:rtl w:val="0"/>
+        </w:rPr>
+        <w:t xml:space="preserve">Used d3.js to implement data visualization to show fluctuations of COVID-19 infection and vaccination rates in individual countries. </w:t>
       </w:r>
     </w:p>
     <w:p>
@@ -739,7 +613,7 @@
           <w:numId w:val="2"/>
         </w:numPr>
         <w:spacing w:after="200" w:before="0" w:lineRule="auto"/>
-        <w:ind w:left="360"/>
+        <w:ind w:left="360" w:hanging="360"/>
         <w:rPr>
           <w:rFonts w:ascii="Roboto" w:cs="Roboto" w:eastAsia="Roboto" w:hAnsi="Roboto"/>
           <w:color w:val="000000"/>
@@ -756,7 +630,7 @@
           <w:color w:val="000000"/>
           <w:rtl w:val="0"/>
         </w:rPr>
-        <w:t xml:space="preserve">The back end was engineered with an Express server and a Socket.io instance to provide a seamless low latency user experience. </w:t>
+        <w:t xml:space="preserve">With a React front end, I structured an informational user interface that allows users to easily navigate through a topological map to see how COVID-19 affected each country. </w:t>
       </w:r>
     </w:p>
     <w:p>
@@ -775,25 +649,14 @@
           <w:szCs w:val="22"/>
           <w:rtl w:val="0"/>
         </w:rPr>
-        <w:t xml:space="preserve">TFT Snapshots</w:t>
-      </w:r>
-      <w:r>
-        <w:rPr>
-          <w:rFonts w:ascii="Roboto" w:cs="Roboto" w:eastAsia="Roboto" w:hAnsi="Roboto"/>
-          <w:rtl w:val="0"/>
-        </w:rPr>
-        <w:t xml:space="preserve">—</w:t>
-      </w:r>
-      <w:r>
-        <w:rPr>
-          <w:rFonts w:ascii="Roboto" w:cs="Roboto" w:eastAsia="Roboto" w:hAnsi="Roboto"/>
-          <w:b w:val="1"/>
-          <w:color w:val="000000"/>
-          <w:sz w:val="22"/>
-          <w:szCs w:val="22"/>
-          <w:rtl w:val="0"/>
-        </w:rPr>
-        <w:t xml:space="preserve"> </w:t>
+        <w:t xml:space="preserve">Chat Application</w:t>
+      </w:r>
+      <w:r>
+        <w:rPr>
+          <w:rFonts w:ascii="Roboto" w:cs="Roboto" w:eastAsia="Roboto" w:hAnsi="Roboto"/>
+          <w:rtl w:val="0"/>
+        </w:rPr>
+        <w:t xml:space="preserve">— </w:t>
       </w:r>
       <w:hyperlink r:id="rId11">
         <w:r>
@@ -824,8 +687,8 @@
           <w:pgSz w:h="15840" w:w="12240" w:orient="portrait"/>
           <w:pgMar w:bottom="863.9999999999999" w:top="576" w:left="863.9999999999999" w:right="863.9999999999999" w:header="0" w:footer="720"/>
           <w:cols w:equalWidth="0" w:num="2">
-            <w:col w:space="720" w:w="4895.9800000000005"/>
-            <w:col w:space="0" w:w="4895.9800000000005"/>
+            <w:col w:space="720" w:w="4895.999999999999"/>
+            <w:col w:space="0" w:w="4895.999999999999"/>
           </w:cols>
         </w:sectPr>
       </w:pPr>
@@ -850,20 +713,20 @@
           <w:ilvl w:val="0"/>
           <w:numId w:val="2"/>
         </w:numPr>
-        <w:spacing w:after="0" w:afterAutospacing="0" w:before="0" w:lineRule="auto"/>
-        <w:ind w:left="360"/>
-        <w:rPr>
-          <w:rFonts w:ascii="Roboto" w:cs="Roboto" w:eastAsia="Roboto" w:hAnsi="Roboto"/>
-          <w:color w:val="000000"/>
-        </w:rPr>
-      </w:pPr>
-      <w:r>
-        <w:rPr>
-          <w:rFonts w:ascii="Roboto" w:cs="Roboto" w:eastAsia="Roboto" w:hAnsi="Roboto"/>
-          <w:color w:val="000000"/>
-          <w:rtl w:val="0"/>
-        </w:rPr>
-        <w:t xml:space="preserve">I developed a full stack application that transforms each game board state to easily consumable JSON for clients to provide a chess-like game analysis, a feature that Riot Api currently lacks. </w:t>
+        <w:spacing w:after="0" w:before="0" w:lineRule="auto"/>
+        <w:ind w:left="360" w:hanging="360"/>
+        <w:rPr>
+          <w:rFonts w:ascii="Roboto" w:cs="Roboto" w:eastAsia="Roboto" w:hAnsi="Roboto"/>
+          <w:color w:val="000000"/>
+        </w:rPr>
+      </w:pPr>
+      <w:r>
+        <w:rPr>
+          <w:rFonts w:ascii="Roboto" w:cs="Roboto" w:eastAsia="Roboto" w:hAnsi="Roboto"/>
+          <w:color w:val="000000"/>
+          <w:rtl w:val="0"/>
+        </w:rPr>
+        <w:t xml:space="preserve">I created an anonymous chat platform that allows users to easily connect with one another without the need of entering any form of personal information.  </w:t>
       </w:r>
     </w:p>
     <w:p>
@@ -873,11 +736,144 @@
           <w:numId w:val="2"/>
         </w:numPr>
         <w:spacing w:after="200" w:before="0" w:lineRule="auto"/>
-        <w:ind w:left="360"/>
-        <w:rPr>
-          <w:rFonts w:ascii="Roboto" w:cs="Roboto" w:eastAsia="Roboto" w:hAnsi="Roboto"/>
-          <w:color w:val="000000"/>
-          <w:u w:val="none"/>
+        <w:ind w:left="360" w:hanging="360"/>
+        <w:rPr>
+          <w:rFonts w:ascii="Roboto" w:cs="Roboto" w:eastAsia="Roboto" w:hAnsi="Roboto"/>
+          <w:color w:val="000000"/>
+        </w:rPr>
+        <w:sectPr>
+          <w:type w:val="continuous"/>
+          <w:pgSz w:h="15840" w:w="12240" w:orient="portrait"/>
+          <w:pgMar w:bottom="863.9999999999999" w:top="576" w:left="863.9999999999999" w:right="863.9999999999999" w:header="0" w:footer="720"/>
+        </w:sectPr>
+      </w:pPr>
+      <w:r>
+        <w:rPr>
+          <w:rFonts w:ascii="Roboto" w:cs="Roboto" w:eastAsia="Roboto" w:hAnsi="Roboto"/>
+          <w:color w:val="000000"/>
+          <w:rtl w:val="0"/>
+        </w:rPr>
+        <w:t xml:space="preserve">The back end was engineered with an Express server and a Socket.io instance to provide a seamless low latency user experience. </w:t>
+      </w:r>
+    </w:p>
+    <w:p>
+      <w:pPr>
+        <w:spacing w:before="0" w:line="360" w:lineRule="auto"/>
+        <w:rPr>
+          <w:rFonts w:ascii="Roboto" w:cs="Roboto" w:eastAsia="Roboto" w:hAnsi="Roboto"/>
+        </w:rPr>
+      </w:pPr>
+      <w:r>
+        <w:rPr>
+          <w:rFonts w:ascii="Roboto" w:cs="Roboto" w:eastAsia="Roboto" w:hAnsi="Roboto"/>
+          <w:b w:val="1"/>
+          <w:color w:val="000000"/>
+          <w:sz w:val="22"/>
+          <w:szCs w:val="22"/>
+          <w:rtl w:val="0"/>
+        </w:rPr>
+        <w:t xml:space="preserve">TFT Snapshots</w:t>
+      </w:r>
+      <w:r>
+        <w:rPr>
+          <w:rFonts w:ascii="Roboto" w:cs="Roboto" w:eastAsia="Roboto" w:hAnsi="Roboto"/>
+          <w:rtl w:val="0"/>
+        </w:rPr>
+        <w:t xml:space="preserve">—</w:t>
+      </w:r>
+      <w:r>
+        <w:rPr>
+          <w:rFonts w:ascii="Roboto" w:cs="Roboto" w:eastAsia="Roboto" w:hAnsi="Roboto"/>
+          <w:b w:val="1"/>
+          <w:color w:val="000000"/>
+          <w:sz w:val="22"/>
+          <w:szCs w:val="22"/>
+          <w:rtl w:val="0"/>
+        </w:rPr>
+        <w:t xml:space="preserve"> </w:t>
+      </w:r>
+      <w:hyperlink r:id="rId12">
+        <w:r>
+          <w:rPr>
+            <w:rFonts w:ascii="Roboto" w:cs="Roboto" w:eastAsia="Roboto" w:hAnsi="Roboto"/>
+            <w:color w:val="1155cc"/>
+            <w:u w:val="single"/>
+            <w:rtl w:val="0"/>
+          </w:rPr>
+          <w:t xml:space="preserve">Github</w:t>
+        </w:r>
+      </w:hyperlink>
+      <w:r>
+        <w:rPr>
+          <w:rtl w:val="0"/>
+        </w:rPr>
+      </w:r>
+    </w:p>
+    <w:p>
+      <w:pPr>
+        <w:spacing w:before="0" w:line="360" w:lineRule="auto"/>
+        <w:jc w:val="right"/>
+        <w:rPr>
+          <w:rFonts w:ascii="Roboto" w:cs="Roboto" w:eastAsia="Roboto" w:hAnsi="Roboto"/>
+        </w:rPr>
+        <w:sectPr>
+          <w:type w:val="continuous"/>
+          <w:pgSz w:h="15840" w:w="12240" w:orient="portrait"/>
+          <w:pgMar w:bottom="863.9999999999999" w:top="576" w:left="863.9999999999999" w:right="863.9999999999999" w:header="0" w:footer="720"/>
+          <w:cols w:equalWidth="0" w:num="2">
+            <w:col w:space="720" w:w="4895.999999999999"/>
+            <w:col w:space="0" w:w="4895.999999999999"/>
+          </w:cols>
+        </w:sectPr>
+      </w:pPr>
+      <w:r>
+        <w:rPr>
+          <w:rFonts w:ascii="Roboto" w:cs="Roboto" w:eastAsia="Roboto" w:hAnsi="Roboto"/>
+          <w:b w:val="1"/>
+          <w:color w:val="000000"/>
+          <w:rtl w:val="0"/>
+        </w:rPr>
+        <w:t xml:space="preserve">HTML, CSS, JS, Nodejs, React, Socket.io</w:t>
+      </w:r>
+      <w:r>
+        <w:rPr>
+          <w:rtl w:val="0"/>
+        </w:rPr>
+      </w:r>
+    </w:p>
+    <w:p>
+      <w:pPr>
+        <w:numPr>
+          <w:ilvl w:val="0"/>
+          <w:numId w:val="2"/>
+        </w:numPr>
+        <w:spacing w:after="0" w:before="0" w:lineRule="auto"/>
+        <w:ind w:left="360" w:hanging="360"/>
+        <w:rPr>
+          <w:rFonts w:ascii="Roboto" w:cs="Roboto" w:eastAsia="Roboto" w:hAnsi="Roboto"/>
+          <w:color w:val="000000"/>
+        </w:rPr>
+      </w:pPr>
+      <w:r>
+        <w:rPr>
+          <w:rFonts w:ascii="Roboto" w:cs="Roboto" w:eastAsia="Roboto" w:hAnsi="Roboto"/>
+          <w:color w:val="000000"/>
+          <w:rtl w:val="0"/>
+        </w:rPr>
+        <w:t xml:space="preserve">I developed a full stack application that transforms each game board state to easily consumable JSON for clients to provide a chess-like game analysis, a feature that Riot Api currently lacks. </w:t>
+      </w:r>
+    </w:p>
+    <w:p>
+      <w:pPr>
+        <w:numPr>
+          <w:ilvl w:val="0"/>
+          <w:numId w:val="2"/>
+        </w:numPr>
+        <w:spacing w:after="200" w:before="0" w:lineRule="auto"/>
+        <w:ind w:left="360" w:hanging="360"/>
+        <w:rPr>
+          <w:rFonts w:ascii="Roboto" w:cs="Roboto" w:eastAsia="Roboto" w:hAnsi="Roboto"/>
+          <w:color w:val="000000"/>
         </w:rPr>
       </w:pPr>
       <w:r>
@@ -902,7 +898,7 @@
           <w:rFonts w:ascii="Roboto" w:cs="Roboto" w:eastAsia="Roboto" w:hAnsi="Roboto"/>
         </w:rPr>
       </w:pPr>
-      <w:bookmarkStart w:colFirst="0" w:colLast="0" w:name="_541xxxy81b0o" w:id="4"/>
+      <w:bookmarkStart w:colFirst="0" w:colLast="0" w:name="_2et92p0" w:id="4"/>
       <w:bookmarkEnd w:id="4"/>
       <w:r>
         <w:rPr>
@@ -933,7 +929,7 @@
           <w:color w:val="000000"/>
         </w:rPr>
       </w:pPr>
-      <w:bookmarkStart w:colFirst="0" w:colLast="0" w:name="_4d39qzxxlamw" w:id="5"/>
+      <w:bookmarkStart w:colFirst="0" w:colLast="0" w:name="_tyjcwt" w:id="5"/>
       <w:bookmarkEnd w:id="5"/>
       <w:r>
         <w:rPr>
@@ -994,7 +990,7 @@
           <w:color w:val="000000"/>
         </w:rPr>
       </w:pPr>
-      <w:bookmarkStart w:colFirst="0" w:colLast="0" w:name="_7vtcyzeczjot" w:id="6"/>
+      <w:bookmarkStart w:colFirst="0" w:colLast="0" w:name="_3dy6vkm" w:id="6"/>
       <w:bookmarkEnd w:id="6"/>
       <w:r>
         <w:rPr>
@@ -1021,11 +1017,6 @@
           <w:rtl w:val="0"/>
         </w:rPr>
         <w:t xml:space="preserve"> </w:t>
-      </w:r>
-      <w:r>
-        <w:rPr>
-          <w:rtl w:val="0"/>
-        </w:rPr>
       </w:r>
     </w:p>
     <w:sectPr>
@@ -1035,6 +1026,21 @@
     </w:sectPr>
   </w:body>
 </w:document>
+</file>
+
+<file path=word/header1.xml><?xml version="1.0" encoding="utf-8"?>
+<w:hdr xmlns:mc="http://schemas.openxmlformats.org/markup-compatibility/2006" xmlns:o="urn:schemas-microsoft-com:office:office" xmlns:r="http://schemas.openxmlformats.org/officeDocument/2006/relationships" xmlns:m="http://schemas.openxmlformats.org/officeDocument/2006/math" xmlns:v="urn:schemas-microsoft-com:vml" xmlns:wp="http://schemas.openxmlformats.org/drawingml/2006/wordprocessingDrawing" xmlns:w10="urn:schemas-microsoft-com:office:word" xmlns:w="http://schemas.openxmlformats.org/wordprocessingml/2006/main" xmlns:wne="http://schemas.microsoft.com/office/word/2006/wordml" xmlns:sl="http://schemas.openxmlformats.org/schemaLibrary/2006/main" xmlns:a="http://schemas.openxmlformats.org/drawingml/2006/main" xmlns:pic="http://schemas.openxmlformats.org/drawingml/2006/picture" xmlns:c="http://schemas.openxmlformats.org/drawingml/2006/chart" xmlns:lc="http://schemas.openxmlformats.org/drawingml/2006/lockedCanvas" xmlns:dgm="http://schemas.openxmlformats.org/drawingml/2006/diagram" xmlns:wps="http://schemas.microsoft.com/office/word/2010/wordprocessingShape" xmlns:wpg="http://schemas.microsoft.com/office/word/2010/wordprocessingGroup" xmlns:w14="http://schemas.microsoft.com/office/word/2010/wordml" xmlns:w15="http://schemas.microsoft.com/office/word/2012/wordml">
+  <w:p>
+    <w:pPr>
+      <w:rPr/>
+    </w:pPr>
+    <w:r>
+      <w:rPr>
+        <w:rtl w:val="0"/>
+      </w:rPr>
+    </w:r>
+  </w:p>
+</w:hdr>
 </file>
 
 <file path=word/numbering.xml><?xml version="1.0" encoding="utf-8"?>

</xml_diff>